<commit_message>
modification in portfolio v2
</commit_message>
<xml_diff>
--- a/src/assets/Resume.docx
+++ b/src/assets/Resume.docx
@@ -6,8 +6,14 @@
       <w:pPr>
         <w:pStyle w:val="Title"/>
         <w:jc w:val="center"/>
+        <w:rPr>
+          <w:u w:val="single"/>
+        </w:rPr>
       </w:pPr>
       <w:r>
+        <w:rPr>
+          <w:u w:val="single"/>
+        </w:rPr>
         <w:t>Sombuddha Biswas</w:t>
       </w:r>
     </w:p>
@@ -90,13 +96,7 @@
         <w:instrText xml:space="preserve">sombuddhabiswas09525@gmail.com </w:instrText>
       </w:r>
       <w:r>
-        <w:rPr>
-          <w:color w:val="E7C8D3" w:themeColor="accent4" w:themeShade="E6"/>
-        </w:rPr>
-        <w:instrText xml:space="preserve">• </w:instrText>
-      </w:r>
-      <w:r>
-        <w:instrText>DOB : 31/12/1999</w:instrText>
+        <w:instrText>• DOB : 31/12/1999</w:instrText>
       </w:r>
     </w:p>
     <w:p>
@@ -117,7 +117,10 @@
         <w:rPr>
           <w:rStyle w:val="Hyperlink"/>
         </w:rPr>
-        <w:t>sombuddhabiswas09525@gmail.com • DOB : 31/12/1999</w:t>
+        <w:t xml:space="preserve">sombuddhabiswas09525@gmail.com </w:t>
+      </w:r>
+      <w:r>
+        <w:t>• DOB : 31/12/1999</w:t>
       </w:r>
     </w:p>
     <w:p>
@@ -125,7 +128,11 @@
         <w:pStyle w:val="Subtitle"/>
         <w:rPr>
           <w:rStyle w:val="Shade"/>
-          <w:shd w:val="clear" w:color="auto" w:fill="auto"/>
+          <w:rFonts w:asciiTheme="majorHAnsi" w:eastAsiaTheme="majorEastAsia" w:hAnsiTheme="majorHAnsi" w:cstheme="majorBidi"/>
+          <w:b/>
+          <w:color w:val="262626" w:themeColor="text1" w:themeTint="D9"/>
+          <w:spacing w:val="48"/>
+          <w:sz w:val="22"/>
         </w:rPr>
       </w:pPr>
       <w:r>
@@ -138,17 +145,18 @@
           <w:b/>
           <w:color w:val="262626" w:themeColor="text1" w:themeTint="D9"/>
           <w:spacing w:val="48"/>
-          <w:sz w:val="32"/>
-          <w:szCs w:val="32"/>
+          <w:sz w:val="22"/>
         </w:rPr>
         <w:t>Profile Summary</w:t>
       </w:r>
     </w:p>
     <w:p>
       <w:pPr>
+        <w:pStyle w:val="Subtitle"/>
         <w:rPr>
-          <w:b/>
-          <w:bCs/>
+          <w:rStyle w:val="Bold"/>
+          <w:rFonts w:eastAsiaTheme="minorHAnsi"/>
+          <w:color w:val="595959" w:themeColor="text1" w:themeTint="A6"/>
           <w:sz w:val="16"/>
           <w:szCs w:val="16"/>
         </w:rPr>
@@ -156,458 +164,240 @@
       <w:r>
         <w:rPr>
           <w:rStyle w:val="Bold"/>
+          <w:rFonts w:eastAsiaTheme="minorHAnsi"/>
+          <w:color w:val="595959" w:themeColor="text1" w:themeTint="A6"/>
           <w:sz w:val="16"/>
           <w:szCs w:val="16"/>
         </w:rPr>
-        <w:t xml:space="preserve">I am an AI enthusiast </w:t>
+        <w:t>Salesforce Developer with 3+ years of experience at Tata Consultancy Services, delivering scalable, high-performance solutions on the Salesforce platform. Skilled in Apex, Triggers, Lightning Components, Visualforce, REST APIs, and Batch Apex. Strong background in Agile development, test-driven coding, and full SDLC execution. Proficient with CI/CD tools like Git and Jenkins. Known for writing clean, reusable code and building custom applications that align with business goals and enhance user experience.</w:t>
+      </w:r>
+    </w:p>
+    <w:p>
+      <w:pPr>
+        <w:pStyle w:val="Subtitle"/>
+        <w:rPr>
+          <w:rStyle w:val="Shade"/>
+          <w:rFonts w:asciiTheme="majorHAnsi" w:eastAsiaTheme="majorEastAsia" w:hAnsiTheme="majorHAnsi" w:cstheme="majorBidi"/>
+          <w:b/>
+          <w:color w:val="262626" w:themeColor="text1" w:themeTint="D9"/>
+          <w:spacing w:val="48"/>
+          <w:sz w:val="22"/>
+        </w:rPr>
+      </w:pPr>
+      <w:r>
+        <w:rPr>
+          <w:rStyle w:val="Shade"/>
+          <w:rFonts w:asciiTheme="majorHAnsi" w:eastAsiaTheme="majorEastAsia" w:hAnsiTheme="majorHAnsi" w:cstheme="majorBidi"/>
+          <w:b/>
+          <w:color w:val="262626" w:themeColor="text1" w:themeTint="D9"/>
+          <w:spacing w:val="48"/>
+          <w:sz w:val="22"/>
+        </w:rPr>
+        <w:t>Skills</w:t>
+      </w:r>
+    </w:p>
+    <w:p>
+      <w:pPr>
+        <w:pStyle w:val="Subtitle"/>
+        <w:numPr>
+          <w:ilvl w:val="0"/>
+          <w:numId w:val="18"/>
+        </w:numPr>
+        <w:rPr>
+          <w:sz w:val="16"/>
+          <w:szCs w:val="16"/>
+          <w:lang w:val="en-IN"/>
+        </w:rPr>
+      </w:pPr>
+      <w:r>
+        <w:rPr>
+          <w:b/>
+          <w:bCs/>
+          <w:sz w:val="16"/>
+          <w:szCs w:val="16"/>
+          <w:lang w:val="en-IN"/>
+        </w:rPr>
+        <w:t xml:space="preserve">Programming Languages: </w:t>
       </w:r>
       <w:r>
         <w:rPr>
-          <w:rStyle w:val="Bold"/>
           <w:sz w:val="16"/>
           <w:szCs w:val="16"/>
+          <w:lang w:val="en-IN"/>
         </w:rPr>
-        <w:t xml:space="preserve">Software Developer with </w:t>
+        <w:t>JavaScript (ES6+), TypeScript</w:t>
       </w:r>
       <w:r>
         <w:rPr>
-          <w:rStyle w:val="Bold"/>
           <w:sz w:val="16"/>
           <w:szCs w:val="16"/>
-        </w:rPr>
-        <w:t>3</w:t>
-      </w:r>
-      <w:r>
-        <w:rPr>
-          <w:rStyle w:val="Bold"/>
-          <w:sz w:val="16"/>
-          <w:szCs w:val="16"/>
-        </w:rPr>
-        <w:t xml:space="preserve">+ years at TCS, skilled in application </w:t>
-      </w:r>
-      <w:r>
-        <w:rPr>
-          <w:rStyle w:val="Bold"/>
-          <w:sz w:val="16"/>
-          <w:szCs w:val="16"/>
-        </w:rPr>
-        <w:t>develop</w:t>
-      </w:r>
-      <w:r>
-        <w:rPr>
-          <w:rStyle w:val="Bold"/>
-          <w:sz w:val="16"/>
-          <w:szCs w:val="16"/>
-        </w:rPr>
-        <w:t>ment</w:t>
-      </w:r>
-      <w:r>
-        <w:rPr>
-          <w:rStyle w:val="Bold"/>
-          <w:sz w:val="16"/>
-          <w:szCs w:val="16"/>
-        </w:rPr>
-        <w:t xml:space="preserve">, troubleshooting, and technologies like </w:t>
-      </w:r>
-      <w:r>
-        <w:rPr>
-          <w:rStyle w:val="Bold"/>
-          <w:sz w:val="16"/>
-          <w:szCs w:val="16"/>
-        </w:rPr>
-        <w:t>Python,</w:t>
-      </w:r>
-      <w:r>
-        <w:rPr>
-          <w:rStyle w:val="Bold"/>
-          <w:sz w:val="16"/>
-          <w:szCs w:val="16"/>
-        </w:rPr>
-        <w:t xml:space="preserve"> </w:t>
-      </w:r>
-      <w:r>
-        <w:rPr>
-          <w:rStyle w:val="Bold"/>
-          <w:sz w:val="16"/>
-          <w:szCs w:val="16"/>
-        </w:rPr>
-        <w:t>HTML, CSS, ReactJS,</w:t>
-      </w:r>
-      <w:r>
-        <w:rPr>
-          <w:rStyle w:val="Bold"/>
-          <w:sz w:val="16"/>
-          <w:szCs w:val="16"/>
-        </w:rPr>
-        <w:t xml:space="preserve"> </w:t>
-      </w:r>
-      <w:proofErr w:type="spellStart"/>
-      <w:r>
-        <w:rPr>
-          <w:rStyle w:val="Bold"/>
-          <w:sz w:val="16"/>
-          <w:szCs w:val="16"/>
-        </w:rPr>
-        <w:t>Express</w:t>
-      </w:r>
-      <w:r>
-        <w:rPr>
-          <w:rStyle w:val="Bold"/>
-          <w:sz w:val="16"/>
-          <w:szCs w:val="16"/>
-        </w:rPr>
-        <w:t>JS</w:t>
-      </w:r>
-      <w:proofErr w:type="spellEnd"/>
-      <w:r>
-        <w:rPr>
-          <w:rStyle w:val="Bold"/>
-          <w:sz w:val="16"/>
-          <w:szCs w:val="16"/>
-        </w:rPr>
-        <w:t xml:space="preserve">, </w:t>
-      </w:r>
-      <w:r>
-        <w:rPr>
-          <w:rStyle w:val="Bold"/>
-          <w:sz w:val="16"/>
-          <w:szCs w:val="16"/>
-        </w:rPr>
-        <w:t>TypeScript</w:t>
-      </w:r>
-      <w:r>
-        <w:rPr>
-          <w:rStyle w:val="Bold"/>
-          <w:sz w:val="16"/>
-          <w:szCs w:val="16"/>
-        </w:rPr>
-        <w:t>, JavaScript</w:t>
-      </w:r>
-      <w:r>
-        <w:rPr>
-          <w:rStyle w:val="Bold"/>
-          <w:sz w:val="16"/>
-          <w:szCs w:val="16"/>
-        </w:rPr>
-        <w:t xml:space="preserve">, </w:t>
-      </w:r>
-      <w:r>
-        <w:rPr>
-          <w:rStyle w:val="Bold"/>
-          <w:sz w:val="16"/>
-          <w:szCs w:val="16"/>
-        </w:rPr>
-        <w:t>MS</w:t>
-      </w:r>
-      <w:r>
-        <w:rPr>
-          <w:rStyle w:val="Bold"/>
-          <w:sz w:val="16"/>
-          <w:szCs w:val="16"/>
-        </w:rPr>
-        <w:t>SQL</w:t>
-      </w:r>
-      <w:r>
-        <w:rPr>
-          <w:rStyle w:val="Bold"/>
-          <w:sz w:val="16"/>
-          <w:szCs w:val="16"/>
-        </w:rPr>
-        <w:t xml:space="preserve"> server</w:t>
-      </w:r>
-      <w:r>
-        <w:rPr>
-          <w:rStyle w:val="Bold"/>
-          <w:sz w:val="16"/>
-          <w:szCs w:val="16"/>
+          <w:lang w:val="en-IN"/>
         </w:rPr>
         <w:t>,</w:t>
       </w:r>
       <w:r>
         <w:rPr>
-          <w:rStyle w:val="Bold"/>
           <w:sz w:val="16"/>
           <w:szCs w:val="16"/>
+          <w:lang w:val="en-IN"/>
         </w:rPr>
-        <w:t xml:space="preserve"> </w:t>
+        <w:t xml:space="preserve"> Salesforce LWC</w:t>
       </w:r>
       <w:r>
         <w:rPr>
-          <w:rStyle w:val="Bold"/>
           <w:sz w:val="16"/>
           <w:szCs w:val="16"/>
+          <w:lang w:val="en-IN"/>
         </w:rPr>
-        <w:t>MongoDB,</w:t>
-      </w:r>
-      <w:r>
-        <w:rPr>
-          <w:rStyle w:val="Bold"/>
-          <w:sz w:val="16"/>
-          <w:szCs w:val="16"/>
-        </w:rPr>
-        <w:t xml:space="preserve"> Azure, GitHub, and Jira. </w:t>
-      </w:r>
-      <w:r>
-        <w:rPr>
-          <w:rStyle w:val="Bold"/>
-          <w:sz w:val="16"/>
-          <w:szCs w:val="16"/>
-        </w:rPr>
-        <w:t>I am a person with a learner and development attitude, with a proven track record of delivering successful projects and driving innovative software solutions.</w:t>
+        <w:t>, Apex</w:t>
       </w:r>
     </w:p>
     <w:p>
       <w:pPr>
-        <w:pStyle w:val="Heading1"/>
+        <w:pStyle w:val="Subtitle"/>
+        <w:numPr>
+          <w:ilvl w:val="0"/>
+          <w:numId w:val="18"/>
+        </w:numPr>
         <w:rPr>
-          <w:rStyle w:val="Shade"/>
+          <w:sz w:val="16"/>
+          <w:szCs w:val="16"/>
+          <w:lang w:val="en-IN"/>
         </w:rPr>
       </w:pPr>
       <w:r>
         <w:rPr>
-          <w:rStyle w:val="Shade"/>
+          <w:b/>
+          <w:bCs/>
+          <w:sz w:val="16"/>
+          <w:szCs w:val="16"/>
+          <w:lang w:val="en-IN"/>
         </w:rPr>
-        <w:t xml:space="preserve"> Skills</w:t>
+        <w:t xml:space="preserve">Frameworks &amp; Libraries: </w:t>
+      </w:r>
+      <w:r>
+        <w:rPr>
+          <w:sz w:val="16"/>
+          <w:szCs w:val="16"/>
+          <w:lang w:val="en-IN"/>
+        </w:rPr>
+        <w:t>ReactJS, Node.js, Express.js</w:t>
       </w:r>
     </w:p>
     <w:p>
       <w:pPr>
-        <w:pStyle w:val="Heading1"/>
+        <w:pStyle w:val="Subtitle"/>
+        <w:numPr>
+          <w:ilvl w:val="0"/>
+          <w:numId w:val="18"/>
+        </w:numPr>
         <w:rPr>
-          <w:rStyle w:val="Shade"/>
-          <w:bCs/>
+          <w:sz w:val="16"/>
+          <w:szCs w:val="16"/>
+          <w:lang w:val="en-IN"/>
         </w:rPr>
       </w:pPr>
       <w:r>
         <w:rPr>
-          <w:rFonts w:asciiTheme="minorHAnsi" w:eastAsiaTheme="minorHAnsi" w:hAnsiTheme="minorHAnsi" w:cstheme="minorBidi"/>
+          <w:b/>
           <w:bCs/>
-          <w:color w:val="595959" w:themeColor="text1" w:themeTint="A6"/>
-          <w:spacing w:val="0"/>
           <w:sz w:val="16"/>
           <w:szCs w:val="16"/>
+          <w:lang w:val="en-IN"/>
         </w:rPr>
-        <w:t>HTML • CSS • JavaScript</w:t>
+        <w:t xml:space="preserve">Databases: </w:t>
       </w:r>
       <w:r>
         <w:rPr>
-          <w:rFonts w:asciiTheme="minorHAnsi" w:eastAsiaTheme="minorHAnsi" w:hAnsiTheme="minorHAnsi" w:cstheme="minorBidi"/>
-          <w:bCs/>
-          <w:color w:val="595959" w:themeColor="text1" w:themeTint="A6"/>
-          <w:spacing w:val="0"/>
           <w:sz w:val="16"/>
           <w:szCs w:val="16"/>
+          <w:lang w:val="en-IN"/>
         </w:rPr>
-        <w:t xml:space="preserve"> </w:t>
+        <w:t>SQL Server,</w:t>
       </w:r>
       <w:r>
         <w:rPr>
-          <w:rFonts w:asciiTheme="minorHAnsi" w:eastAsiaTheme="minorHAnsi" w:hAnsiTheme="minorHAnsi" w:cstheme="minorBidi"/>
-          <w:bCs/>
-          <w:color w:val="595959" w:themeColor="text1" w:themeTint="A6"/>
-          <w:spacing w:val="0"/>
           <w:sz w:val="16"/>
           <w:szCs w:val="16"/>
+          <w:lang w:val="en-IN"/>
         </w:rPr>
-        <w:t>•</w:t>
+        <w:t xml:space="preserve"> SOQL</w:t>
+      </w:r>
+    </w:p>
+    <w:p>
+      <w:pPr>
+        <w:pStyle w:val="Subtitle"/>
+        <w:numPr>
+          <w:ilvl w:val="0"/>
+          <w:numId w:val="18"/>
+        </w:numPr>
+        <w:rPr>
+          <w:b/>
+          <w:bCs/>
+          <w:sz w:val="16"/>
+          <w:szCs w:val="16"/>
+          <w:lang w:val="en-IN"/>
+        </w:rPr>
+      </w:pPr>
+      <w:r>
+        <w:rPr>
+          <w:b/>
+          <w:bCs/>
+          <w:sz w:val="16"/>
+          <w:szCs w:val="16"/>
+          <w:lang w:val="en-IN"/>
+        </w:rPr>
+        <w:t xml:space="preserve">Cloud &amp; DevOps: </w:t>
       </w:r>
       <w:r>
         <w:rPr>
-          <w:rFonts w:asciiTheme="minorHAnsi" w:eastAsiaTheme="minorHAnsi" w:hAnsiTheme="minorHAnsi" w:cstheme="minorBidi"/>
-          <w:bCs/>
-          <w:color w:val="595959" w:themeColor="text1" w:themeTint="A6"/>
-          <w:spacing w:val="0"/>
           <w:sz w:val="16"/>
           <w:szCs w:val="16"/>
+          <w:lang w:val="en-IN"/>
         </w:rPr>
-        <w:t xml:space="preserve"> </w:t>
+        <w:t>Azure, Docker, Git, CI/CD Pipelines</w:t>
       </w:r>
       <w:r>
         <w:rPr>
-          <w:rFonts w:asciiTheme="minorHAnsi" w:eastAsiaTheme="minorHAnsi" w:hAnsiTheme="minorHAnsi" w:cstheme="minorBidi"/>
-          <w:bCs/>
-          <w:color w:val="595959" w:themeColor="text1" w:themeTint="A6"/>
-          <w:spacing w:val="0"/>
           <w:sz w:val="16"/>
           <w:szCs w:val="16"/>
+          <w:lang w:val="en-IN"/>
         </w:rPr>
-        <w:t xml:space="preserve">Python </w:t>
+        <w:t>, Sales Cloud, Experience Cloud, Data Cloud</w:t>
+      </w:r>
+    </w:p>
+    <w:p>
+      <w:pPr>
+        <w:pStyle w:val="Subtitle"/>
+        <w:numPr>
+          <w:ilvl w:val="0"/>
+          <w:numId w:val="18"/>
+        </w:numPr>
+        <w:rPr>
+          <w:b/>
+          <w:bCs/>
+          <w:sz w:val="16"/>
+          <w:szCs w:val="16"/>
+          <w:lang w:val="en-IN"/>
+        </w:rPr>
+      </w:pPr>
+      <w:r>
+        <w:rPr>
+          <w:b/>
+          <w:bCs/>
+          <w:sz w:val="16"/>
+          <w:szCs w:val="16"/>
+          <w:lang w:val="en-IN"/>
+        </w:rPr>
+        <w:t xml:space="preserve">Other Tools: </w:t>
       </w:r>
       <w:r>
         <w:rPr>
-          <w:rFonts w:asciiTheme="minorHAnsi" w:eastAsiaTheme="minorHAnsi" w:hAnsiTheme="minorHAnsi" w:cstheme="minorBidi"/>
-          <w:bCs/>
-          <w:color w:val="595959" w:themeColor="text1" w:themeTint="A6"/>
-          <w:spacing w:val="0"/>
           <w:sz w:val="16"/>
           <w:szCs w:val="16"/>
+          <w:lang w:val="en-IN"/>
         </w:rPr>
-        <w:t xml:space="preserve">• </w:t>
-      </w:r>
-      <w:r>
-        <w:rPr>
-          <w:rFonts w:asciiTheme="minorHAnsi" w:eastAsiaTheme="minorHAnsi" w:hAnsiTheme="minorHAnsi" w:cstheme="minorBidi"/>
-          <w:bCs/>
-          <w:color w:val="595959" w:themeColor="text1" w:themeTint="A6"/>
-          <w:spacing w:val="0"/>
-          <w:sz w:val="16"/>
-          <w:szCs w:val="16"/>
-        </w:rPr>
-        <w:t>TypeScript</w:t>
-      </w:r>
-      <w:r>
-        <w:rPr>
-          <w:rFonts w:asciiTheme="minorHAnsi" w:eastAsiaTheme="minorHAnsi" w:hAnsiTheme="minorHAnsi" w:cstheme="minorBidi"/>
-          <w:bCs/>
-          <w:color w:val="595959" w:themeColor="text1" w:themeTint="A6"/>
-          <w:spacing w:val="0"/>
-          <w:sz w:val="16"/>
-          <w:szCs w:val="16"/>
-        </w:rPr>
-        <w:t xml:space="preserve"> • Bootstrap • ReactJS • NodeJS •</w:t>
-      </w:r>
-      <w:r>
-        <w:rPr>
-          <w:rFonts w:asciiTheme="minorHAnsi" w:eastAsiaTheme="minorHAnsi" w:hAnsiTheme="minorHAnsi" w:cstheme="minorBidi"/>
-          <w:bCs/>
-          <w:color w:val="595959" w:themeColor="text1" w:themeTint="A6"/>
-          <w:spacing w:val="0"/>
-          <w:sz w:val="16"/>
-          <w:szCs w:val="16"/>
-        </w:rPr>
-        <w:t xml:space="preserve"> Express.JS • </w:t>
-      </w:r>
-      <w:r>
-        <w:rPr>
-          <w:rFonts w:asciiTheme="minorHAnsi" w:eastAsiaTheme="minorHAnsi" w:hAnsiTheme="minorHAnsi" w:cstheme="minorBidi"/>
-          <w:bCs/>
-          <w:color w:val="595959" w:themeColor="text1" w:themeTint="A6"/>
-          <w:spacing w:val="0"/>
-          <w:sz w:val="16"/>
-          <w:szCs w:val="16"/>
-        </w:rPr>
-        <w:t>Yarn • C • SQL</w:t>
-      </w:r>
-      <w:r>
-        <w:rPr>
-          <w:rFonts w:asciiTheme="minorHAnsi" w:eastAsiaTheme="minorHAnsi" w:hAnsiTheme="minorHAnsi" w:cstheme="minorBidi"/>
-          <w:bCs/>
-          <w:color w:val="595959" w:themeColor="text1" w:themeTint="A6"/>
-          <w:spacing w:val="0"/>
-          <w:sz w:val="16"/>
-          <w:szCs w:val="16"/>
-        </w:rPr>
-        <w:t xml:space="preserve"> • MongoDB</w:t>
-      </w:r>
-      <w:r>
-        <w:rPr>
-          <w:rFonts w:asciiTheme="minorHAnsi" w:eastAsiaTheme="minorHAnsi" w:hAnsiTheme="minorHAnsi" w:cstheme="minorBidi"/>
-          <w:bCs/>
-          <w:color w:val="595959" w:themeColor="text1" w:themeTint="A6"/>
-          <w:spacing w:val="0"/>
-          <w:sz w:val="16"/>
-          <w:szCs w:val="16"/>
-        </w:rPr>
-        <w:t xml:space="preserve"> • Azure</w:t>
-      </w:r>
-      <w:r>
-        <w:rPr>
-          <w:rFonts w:asciiTheme="minorHAnsi" w:eastAsiaTheme="minorHAnsi" w:hAnsiTheme="minorHAnsi" w:cstheme="minorBidi"/>
-          <w:bCs/>
-          <w:color w:val="595959" w:themeColor="text1" w:themeTint="A6"/>
-          <w:spacing w:val="0"/>
-          <w:sz w:val="16"/>
-          <w:szCs w:val="16"/>
-        </w:rPr>
-        <w:t xml:space="preserve"> </w:t>
-      </w:r>
-      <w:r>
-        <w:rPr>
-          <w:rFonts w:asciiTheme="minorHAnsi" w:eastAsiaTheme="minorHAnsi" w:hAnsiTheme="minorHAnsi" w:cstheme="minorBidi"/>
-          <w:bCs/>
-          <w:color w:val="595959" w:themeColor="text1" w:themeTint="A6"/>
-          <w:spacing w:val="0"/>
-          <w:sz w:val="16"/>
-          <w:szCs w:val="16"/>
-        </w:rPr>
-        <w:t>• Azure AD • Git • GitHub •</w:t>
-      </w:r>
-      <w:r>
-        <w:rPr>
-          <w:rFonts w:asciiTheme="minorHAnsi" w:eastAsiaTheme="minorHAnsi" w:hAnsiTheme="minorHAnsi" w:cstheme="minorBidi"/>
-          <w:bCs/>
-          <w:color w:val="595959" w:themeColor="text1" w:themeTint="A6"/>
-          <w:spacing w:val="0"/>
-          <w:sz w:val="16"/>
-          <w:szCs w:val="16"/>
-        </w:rPr>
-        <w:t xml:space="preserve"> Kubernetes </w:t>
-      </w:r>
-      <w:r>
-        <w:rPr>
-          <w:rFonts w:asciiTheme="minorHAnsi" w:eastAsiaTheme="minorHAnsi" w:hAnsiTheme="minorHAnsi" w:cstheme="minorBidi"/>
-          <w:bCs/>
-          <w:color w:val="595959" w:themeColor="text1" w:themeTint="A6"/>
-          <w:spacing w:val="0"/>
-          <w:sz w:val="16"/>
-          <w:szCs w:val="16"/>
-        </w:rPr>
-        <w:t xml:space="preserve">• </w:t>
-      </w:r>
-      <w:r>
-        <w:rPr>
-          <w:rFonts w:asciiTheme="minorHAnsi" w:eastAsiaTheme="minorHAnsi" w:hAnsiTheme="minorHAnsi" w:cstheme="minorBidi"/>
-          <w:bCs/>
-          <w:color w:val="595959" w:themeColor="text1" w:themeTint="A6"/>
-          <w:spacing w:val="0"/>
-          <w:sz w:val="16"/>
-          <w:szCs w:val="16"/>
-        </w:rPr>
-        <w:t xml:space="preserve">CI/CD pipeline </w:t>
-      </w:r>
-      <w:r>
-        <w:rPr>
-          <w:rFonts w:asciiTheme="minorHAnsi" w:eastAsiaTheme="minorHAnsi" w:hAnsiTheme="minorHAnsi" w:cstheme="minorBidi"/>
-          <w:bCs/>
-          <w:color w:val="595959" w:themeColor="text1" w:themeTint="A6"/>
-          <w:spacing w:val="0"/>
-          <w:sz w:val="16"/>
-          <w:szCs w:val="16"/>
-        </w:rPr>
-        <w:t xml:space="preserve">• </w:t>
-      </w:r>
-      <w:r>
-        <w:rPr>
-          <w:rFonts w:asciiTheme="minorHAnsi" w:eastAsiaTheme="minorHAnsi" w:hAnsiTheme="minorHAnsi" w:cstheme="minorBidi"/>
-          <w:bCs/>
-          <w:color w:val="595959" w:themeColor="text1" w:themeTint="A6"/>
-          <w:spacing w:val="0"/>
-          <w:sz w:val="16"/>
-          <w:szCs w:val="16"/>
-        </w:rPr>
-        <w:t>C#• Rest APIs •</w:t>
-      </w:r>
-      <w:r>
-        <w:rPr>
-          <w:rFonts w:asciiTheme="minorHAnsi" w:eastAsiaTheme="minorHAnsi" w:hAnsiTheme="minorHAnsi" w:cstheme="minorBidi"/>
-          <w:bCs/>
-          <w:color w:val="595959" w:themeColor="text1" w:themeTint="A6"/>
-          <w:spacing w:val="0"/>
-          <w:sz w:val="16"/>
-          <w:szCs w:val="16"/>
-        </w:rPr>
-        <w:t xml:space="preserve"> Socket Io • </w:t>
-      </w:r>
-      <w:r>
-        <w:rPr>
-          <w:rFonts w:asciiTheme="minorHAnsi" w:eastAsiaTheme="minorHAnsi" w:hAnsiTheme="minorHAnsi" w:cstheme="minorBidi"/>
-          <w:bCs/>
-          <w:color w:val="595959" w:themeColor="text1" w:themeTint="A6"/>
-          <w:spacing w:val="0"/>
-          <w:sz w:val="16"/>
-          <w:szCs w:val="16"/>
-        </w:rPr>
-        <w:t>Jira • Troubleshooting • Technical Support• Problem Solving • Communication • Agile Methodologies • Interpersonal Skills</w:t>
+        <w:t>Agile/Scrum methodologies, REST APIs, Microservices, WebSocket, Leaflet API, Socket.io</w:t>
       </w:r>
     </w:p>
     <w:p>
@@ -630,10 +420,17 @@
           <w:showingPlcHdr/>
           <w15:appearance w15:val="hidden"/>
         </w:sdtPr>
+        <w:sdtEndPr>
+          <w:rPr>
+            <w:rStyle w:val="Shade"/>
+          </w:rPr>
+        </w:sdtEndPr>
         <w:sdtContent>
           <w:r>
             <w:rPr>
               <w:rStyle w:val="Shade"/>
+              <w:sz w:val="22"/>
+              <w:szCs w:val="22"/>
             </w:rPr>
             <w:t>Experience</w:t>
           </w:r>
@@ -650,6 +447,15 @@
           <w:szCs w:val="16"/>
         </w:rPr>
       </w:pPr>
+      <w:r>
+        <w:rPr>
+          <w:b/>
+          <w:bCs/>
+          <w:sz w:val="16"/>
+          <w:szCs w:val="16"/>
+        </w:rPr>
+        <w:t xml:space="preserve">Dec, </w:t>
+      </w:r>
       <w:r>
         <w:rPr>
           <w:b/>
@@ -714,7 +520,7 @@
           <w:sz w:val="16"/>
           <w:szCs w:val="16"/>
         </w:rPr>
-        <w:t>Having experience in Troubleshooting on code bases and application bugs and do set up automated alert to monitor application.</w:t>
+        <w:t>Collaborated with cross-functional teams including product managers, designers, and other engineers in an Agile environment.</w:t>
       </w:r>
     </w:p>
     <w:p>
@@ -738,25 +544,7 @@
           <w:sz w:val="16"/>
           <w:szCs w:val="16"/>
         </w:rPr>
-        <w:t xml:space="preserve">Efficiently </w:t>
-      </w:r>
-      <w:r>
-        <w:rPr>
-          <w:b/>
-          <w:bCs/>
-          <w:sz w:val="16"/>
-          <w:szCs w:val="16"/>
-        </w:rPr>
-        <w:t xml:space="preserve">deal with client to understand their requirements and </w:t>
-      </w:r>
-      <w:r>
-        <w:rPr>
-          <w:b/>
-          <w:bCs/>
-          <w:sz w:val="16"/>
-          <w:szCs w:val="16"/>
-        </w:rPr>
-        <w:t>meet the same with my technical expertise</w:t>
+        <w:t>Developed and deployed custom Apex classes and triggers to support complex business requirements</w:t>
       </w:r>
       <w:r>
         <w:rPr>
@@ -766,15 +554,6 @@
           <w:szCs w:val="16"/>
         </w:rPr>
         <w:t>.</w:t>
-      </w:r>
-      <w:r>
-        <w:rPr>
-          <w:b/>
-          <w:bCs/>
-          <w:sz w:val="16"/>
-          <w:szCs w:val="16"/>
-        </w:rPr>
-        <w:t xml:space="preserve"> </w:t>
       </w:r>
     </w:p>
     <w:p>
@@ -840,7 +619,7 @@
           <w:sz w:val="16"/>
           <w:szCs w:val="16"/>
         </w:rPr>
-        <w:t xml:space="preserve">Implement </w:t>
+        <w:t>Migrated legacy CRM data to Salesforce, ensuring data accuracy and integrity</w:t>
       </w:r>
       <w:r>
         <w:rPr>
@@ -848,72 +627,6 @@
           <w:bCs/>
           <w:sz w:val="16"/>
           <w:szCs w:val="16"/>
-        </w:rPr>
-        <w:t>cost optimization ideas</w:t>
-      </w:r>
-      <w:r>
-        <w:rPr>
-          <w:b/>
-          <w:bCs/>
-          <w:sz w:val="16"/>
-          <w:szCs w:val="16"/>
-        </w:rPr>
-        <w:t xml:space="preserve"> </w:t>
-      </w:r>
-      <w:r>
-        <w:rPr>
-          <w:b/>
-          <w:bCs/>
-          <w:sz w:val="16"/>
-          <w:szCs w:val="16"/>
-        </w:rPr>
-        <w:t>for azure resources</w:t>
-      </w:r>
-      <w:r>
-        <w:rPr>
-          <w:b/>
-          <w:bCs/>
-          <w:sz w:val="16"/>
-          <w:szCs w:val="16"/>
-        </w:rPr>
-        <w:t xml:space="preserve"> to optimize cost</w:t>
-      </w:r>
-      <w:r>
-        <w:rPr>
-          <w:b/>
-          <w:bCs/>
-          <w:sz w:val="16"/>
-          <w:szCs w:val="16"/>
-        </w:rPr>
-        <w:t xml:space="preserve"> </w:t>
-      </w:r>
-      <w:r>
-        <w:rPr>
-          <w:b/>
-          <w:bCs/>
-          <w:sz w:val="16"/>
-          <w:szCs w:val="16"/>
-        </w:rPr>
-        <w:t>up to 1000 AUD</w:t>
-      </w:r>
-      <w:r>
-        <w:rPr>
-          <w:b/>
-          <w:bCs/>
-          <w:sz w:val="16"/>
-          <w:szCs w:val="16"/>
-        </w:rPr>
-        <w:t xml:space="preserve"> for our organization</w:t>
-      </w:r>
-      <w:r>
-        <w:rPr>
-          <w:rFonts w:ascii="Arial" w:hAnsi="Arial" w:cs="Arial"/>
-          <w:b/>
-          <w:bCs/>
-          <w:color w:val="000000"/>
-          <w:sz w:val="16"/>
-          <w:szCs w:val="16"/>
-          <w:shd w:val="clear" w:color="auto" w:fill="FFFFFF"/>
         </w:rPr>
         <w:t>.</w:t>
       </w:r>
@@ -1016,8 +729,7 @@
           <w:b/>
           <w:color w:val="262626" w:themeColor="text1" w:themeTint="D9"/>
           <w:spacing w:val="48"/>
-          <w:sz w:val="32"/>
-          <w:szCs w:val="32"/>
+          <w:sz w:val="22"/>
         </w:rPr>
         <w:t>Projects</w:t>
       </w:r>
@@ -1058,7 +770,43 @@
           <w:sz w:val="16"/>
           <w:szCs w:val="16"/>
         </w:rPr>
-        <w:t xml:space="preserve"> : Build a full stack enterprise level web application with real time customer and restaurant owner sync, Order Management, Restaurant Management and Order tracking. Skills used: React, Typescript, Express, MongoDB, API.</w:t>
+        <w:t xml:space="preserve"> </w:t>
+      </w:r>
+      <w:r>
+        <w:rPr>
+          <w:b/>
+          <w:bCs/>
+          <w:sz w:val="16"/>
+          <w:szCs w:val="16"/>
+        </w:rPr>
+        <w:t>-</w:t>
+      </w:r>
+      <w:r>
+        <w:rPr>
+          <w:b/>
+          <w:bCs/>
+          <w:sz w:val="16"/>
+          <w:szCs w:val="16"/>
+        </w:rPr>
+        <w:t xml:space="preserve"> Buil</w:t>
+      </w:r>
+      <w:r>
+        <w:rPr>
+          <w:b/>
+          <w:bCs/>
+          <w:sz w:val="16"/>
+          <w:szCs w:val="16"/>
+        </w:rPr>
+        <w:t>t</w:t>
+      </w:r>
+      <w:r>
+        <w:rPr>
+          <w:b/>
+          <w:bCs/>
+          <w:sz w:val="16"/>
+          <w:szCs w:val="16"/>
+        </w:rPr>
+        <w:t xml:space="preserve"> a full stack enterprise level web application with real time customer and restaurant owner sync, Order Management, Restaurant Management and Order tracking. Skills used: React, Typescript, Express, MongoDB, API.</w:t>
       </w:r>
     </w:p>
     <w:p>
@@ -1084,7 +832,23 @@
             <w:sz w:val="16"/>
             <w:szCs w:val="16"/>
           </w:rPr>
-          <w:t>Chatting Application: Talk Time</w:t>
+          <w:t>BMI Calculator</w:t>
+        </w:r>
+        <w:r>
+          <w:rPr>
+            <w:rStyle w:val="Hyperlink"/>
+          </w:rPr>
+          <w:t xml:space="preserve"> </w:t>
+        </w:r>
+        <w:r>
+          <w:rPr>
+            <w:rStyle w:val="Hyperlink"/>
+            <w:b/>
+            <w:bCs/>
+            <w:sz w:val="16"/>
+            <w:szCs w:val="16"/>
+          </w:rPr>
+          <w:t>–</w:t>
         </w:r>
       </w:hyperlink>
       <w:r>
@@ -1103,7 +867,7 @@
           <w:sz w:val="16"/>
           <w:szCs w:val="16"/>
         </w:rPr>
-        <w:t>–</w:t>
+        <w:t>Created a BMI Calculator using Salesforce Experience Builder</w:t>
       </w:r>
       <w:r>
         <w:rPr>
@@ -1112,7 +876,7 @@
           <w:sz w:val="16"/>
           <w:szCs w:val="16"/>
         </w:rPr>
-        <w:t xml:space="preserve"> </w:t>
+        <w:t>,</w:t>
       </w:r>
       <w:r>
         <w:rPr>
@@ -1121,7 +885,7 @@
           <w:sz w:val="16"/>
           <w:szCs w:val="16"/>
         </w:rPr>
-        <w:t>Build and host a real time chat application with</w:t>
+        <w:t xml:space="preserve"> Lightning Web </w:t>
       </w:r>
       <w:r>
         <w:rPr>
@@ -1130,7 +894,7 @@
           <w:sz w:val="16"/>
           <w:szCs w:val="16"/>
         </w:rPr>
-        <w:t xml:space="preserve"> bidirectional communication</w:t>
+        <w:t xml:space="preserve">Components and </w:t>
       </w:r>
       <w:r>
         <w:rPr>
@@ -1139,7 +903,7 @@
           <w:sz w:val="16"/>
           <w:szCs w:val="16"/>
         </w:rPr>
-        <w:t xml:space="preserve"> </w:t>
+        <w:t>SLDS</w:t>
       </w:r>
       <w:r>
         <w:rPr>
@@ -1148,9 +912,8 @@
           <w:sz w:val="16"/>
           <w:szCs w:val="16"/>
         </w:rPr>
-        <w:t xml:space="preserve">using </w:t>
+        <w:t xml:space="preserve"> librar</w:t>
       </w:r>
-      <w:proofErr w:type="spellStart"/>
       <w:r>
         <w:rPr>
           <w:b/>
@@ -1158,17 +921,7 @@
           <w:sz w:val="16"/>
           <w:szCs w:val="16"/>
         </w:rPr>
-        <w:t>socketio</w:t>
-      </w:r>
-      <w:proofErr w:type="spellEnd"/>
-      <w:r>
-        <w:rPr>
-          <w:b/>
-          <w:bCs/>
-          <w:sz w:val="16"/>
-          <w:szCs w:val="16"/>
-        </w:rPr>
-        <w:t>.</w:t>
+        <w:t>ies.</w:t>
       </w:r>
     </w:p>
     <w:p>
@@ -1197,9 +950,31 @@
             <w:sz w:val="16"/>
             <w:szCs w:val="16"/>
           </w:rPr>
-          <w:t>Location Tracker Application</w:t>
+          <w:t>AI</w:t>
+        </w:r>
+        <w:r>
+          <w:rPr>
+            <w:rStyle w:val="Hyperlink"/>
+          </w:rPr>
+          <w:t xml:space="preserve"> </w:t>
+        </w:r>
+        <w:r>
+          <w:rPr>
+            <w:rStyle w:val="Hyperlink"/>
+            <w:b/>
+            <w:bCs/>
+            <w:sz w:val="16"/>
+            <w:szCs w:val="16"/>
+          </w:rPr>
+          <w:t>Assistant</w:t>
         </w:r>
       </w:hyperlink>
+      <w:r>
+        <w:rPr>
+          <w:rStyle w:val="Hyperlink"/>
+        </w:rPr>
+        <w:t xml:space="preserve"> </w:t>
+      </w:r>
       <w:r>
         <w:rPr>
           <w:b/>
@@ -1207,7 +982,25 @@
           <w:sz w:val="16"/>
           <w:szCs w:val="16"/>
         </w:rPr>
-        <w:t>:</w:t>
+        <w:t xml:space="preserve">– </w:t>
+      </w:r>
+      <w:r>
+        <w:rPr>
+          <w:b/>
+          <w:bCs/>
+          <w:sz w:val="16"/>
+          <w:szCs w:val="16"/>
+        </w:rPr>
+        <w:t>Buil</w:t>
+      </w:r>
+      <w:r>
+        <w:rPr>
+          <w:b/>
+          <w:bCs/>
+          <w:sz w:val="16"/>
+          <w:szCs w:val="16"/>
+        </w:rPr>
+        <w:t>t</w:t>
       </w:r>
       <w:r>
         <w:rPr>
@@ -1225,7 +1018,7 @@
           <w:sz w:val="16"/>
           <w:szCs w:val="16"/>
         </w:rPr>
-        <w:t xml:space="preserve">Build a real time location tracker application using NodeJS, EJS, Socket.io and Leaflet API. </w:t>
+        <w:t xml:space="preserve">a </w:t>
       </w:r>
       <w:r>
         <w:rPr>
@@ -1234,7 +1027,52 @@
           <w:sz w:val="16"/>
           <w:szCs w:val="16"/>
         </w:rPr>
-        <w:t xml:space="preserve">It will show your current location in real time movement. </w:t>
+        <w:t xml:space="preserve">scalable </w:t>
+      </w:r>
+      <w:r>
+        <w:rPr>
+          <w:b/>
+          <w:bCs/>
+          <w:sz w:val="16"/>
+          <w:szCs w:val="16"/>
+        </w:rPr>
+        <w:t xml:space="preserve">AI tool </w:t>
+      </w:r>
+      <w:r>
+        <w:rPr>
+          <w:b/>
+          <w:bCs/>
+          <w:sz w:val="16"/>
+          <w:szCs w:val="16"/>
+        </w:rPr>
+        <w:t xml:space="preserve">like Chat-GPT </w:t>
+      </w:r>
+      <w:r>
+        <w:rPr>
+          <w:b/>
+          <w:bCs/>
+          <w:sz w:val="16"/>
+          <w:szCs w:val="16"/>
+        </w:rPr>
+        <w:t xml:space="preserve">using Next.js framework and </w:t>
+      </w:r>
+      <w:r>
+        <w:rPr>
+          <w:b/>
+          <w:bCs/>
+          <w:sz w:val="16"/>
+          <w:szCs w:val="16"/>
+        </w:rPr>
+        <w:t>with the help of Google Gemini Api.</w:t>
+      </w:r>
+      <w:r>
+        <w:rPr>
+          <w:b/>
+          <w:bCs/>
+          <w:sz w:val="16"/>
+          <w:szCs w:val="16"/>
+        </w:rPr>
+        <w:t xml:space="preserve"> </w:t>
       </w:r>
       <w:r>
         <w:rPr>
@@ -1247,6 +1085,11 @@
       </w:r>
     </w:p>
     <w:p>
+      <w:pPr>
+        <w:rPr>
+          <w:sz w:val="22"/>
+        </w:rPr>
+      </w:pPr>
       <w:r>
         <w:rPr>
           <w:rStyle w:val="Shade"/>
@@ -1254,8 +1097,7 @@
           <w:b/>
           <w:color w:val="262626" w:themeColor="text1" w:themeTint="D9"/>
           <w:spacing w:val="48"/>
-          <w:sz w:val="32"/>
-          <w:szCs w:val="32"/>
+          <w:sz w:val="22"/>
         </w:rPr>
         <w:t>Achievements</w:t>
       </w:r>
@@ -1317,7 +1159,25 @@
           <w:sz w:val="16"/>
           <w:szCs w:val="16"/>
         </w:rPr>
-        <w:t xml:space="preserve">” Award </w:t>
+        <w:t xml:space="preserve">” </w:t>
+      </w:r>
+      <w:r>
+        <w:rPr>
+          <w:b/>
+          <w:bCs/>
+          <w:sz w:val="16"/>
+          <w:szCs w:val="16"/>
+        </w:rPr>
+        <w:t>award</w:t>
+      </w:r>
+      <w:r>
+        <w:rPr>
+          <w:b/>
+          <w:bCs/>
+          <w:sz w:val="16"/>
+          <w:szCs w:val="16"/>
+        </w:rPr>
+        <w:t xml:space="preserve"> </w:t>
       </w:r>
       <w:r>
         <w:rPr>
@@ -1389,20 +1249,21 @@
           <w:rStyle w:val="Shade"/>
           <w:rFonts w:asciiTheme="majorHAnsi" w:eastAsiaTheme="majorEastAsia" w:hAnsiTheme="majorHAnsi" w:cstheme="majorBidi"/>
           <w:b/>
+          <w:bCs/>
           <w:color w:val="262626" w:themeColor="text1" w:themeTint="D9"/>
           <w:spacing w:val="48"/>
-          <w:sz w:val="32"/>
-          <w:szCs w:val="32"/>
+          <w:sz w:val="22"/>
         </w:rPr>
       </w:pPr>
       <w:r>
         <w:rPr>
           <w:rStyle w:val="Shade"/>
           <w:rFonts w:asciiTheme="majorHAnsi" w:eastAsiaTheme="majorEastAsia" w:hAnsiTheme="majorHAnsi" w:cstheme="majorBidi"/>
+          <w:b/>
+          <w:bCs/>
           <w:color w:val="262626" w:themeColor="text1" w:themeTint="D9"/>
           <w:spacing w:val="48"/>
-          <w:sz w:val="32"/>
-          <w:szCs w:val="32"/>
+          <w:sz w:val="22"/>
         </w:rPr>
         <w:t>Certifications</w:t>
       </w:r>
@@ -1452,7 +1313,7 @@
           <w:sz w:val="16"/>
           <w:szCs w:val="16"/>
         </w:rPr>
-        <w:t>Salesforce Certified AI Associate</w:t>
+        <w:t>Salesforce AI Associate</w:t>
       </w:r>
     </w:p>
     <w:p>
@@ -1476,7 +1337,7 @@
           <w:sz w:val="16"/>
           <w:szCs w:val="16"/>
         </w:rPr>
-        <w:t>The complete Prompt Engineering for AI bootcamp</w:t>
+        <w:t xml:space="preserve">IIT Kharagpur AI4ICPS certified </w:t>
       </w:r>
       <w:r>
         <w:rPr>
@@ -1485,7 +1346,7 @@
           <w:sz w:val="16"/>
           <w:szCs w:val="16"/>
         </w:rPr>
-        <w:t xml:space="preserve"> </w:t>
+        <w:t>H</w:t>
       </w:r>
       <w:r>
         <w:rPr>
@@ -1494,7 +1355,7 @@
           <w:sz w:val="16"/>
           <w:szCs w:val="16"/>
         </w:rPr>
-        <w:t>–</w:t>
+        <w:t>ands</w:t>
       </w:r>
       <w:r>
         <w:rPr>
@@ -1503,7 +1364,16 @@
           <w:sz w:val="16"/>
           <w:szCs w:val="16"/>
         </w:rPr>
-        <w:t xml:space="preserve"> Udemy</w:t>
+        <w:t>-</w:t>
+      </w:r>
+      <w:r>
+        <w:rPr>
+          <w:b/>
+          <w:bCs/>
+          <w:sz w:val="16"/>
+          <w:szCs w:val="16"/>
+        </w:rPr>
+        <w:t>on approach to AI for real world applications</w:t>
       </w:r>
     </w:p>
     <w:p>
@@ -1526,10 +1396,17 @@
           <w:showingPlcHdr/>
           <w15:appearance w15:val="hidden"/>
         </w:sdtPr>
+        <w:sdtEndPr>
+          <w:rPr>
+            <w:rStyle w:val="Shade"/>
+          </w:rPr>
+        </w:sdtEndPr>
         <w:sdtContent>
           <w:r>
             <w:rPr>
               <w:rStyle w:val="Shade"/>
+              <w:sz w:val="22"/>
+              <w:szCs w:val="22"/>
             </w:rPr>
             <w:t>Education</w:t>
           </w:r>
@@ -2212,6 +2089,155 @@
     </w:lvl>
   </w:abstractNum>
   <w:abstractNum w:abstractNumId="13" w15:restartNumberingAfterBreak="0">
+    <w:nsid w:val="442B5C0F"/>
+    <w:multiLevelType w:val="multilevel"/>
+    <w:tmpl w:val="D2547E30"/>
+    <w:lvl w:ilvl="0">
+      <w:start w:val="1"/>
+      <w:numFmt w:val="bullet"/>
+      <w:lvlText w:val=""/>
+      <w:lvlJc w:val="left"/>
+      <w:pPr>
+        <w:tabs>
+          <w:tab w:val="num" w:pos="720"/>
+        </w:tabs>
+        <w:ind w:left="720" w:hanging="360"/>
+      </w:pPr>
+      <w:rPr>
+        <w:rFonts w:ascii="Symbol" w:hAnsi="Symbol" w:hint="default"/>
+        <w:sz w:val="20"/>
+      </w:rPr>
+    </w:lvl>
+    <w:lvl w:ilvl="1" w:tentative="1">
+      <w:start w:val="1"/>
+      <w:numFmt w:val="bullet"/>
+      <w:lvlText w:val="o"/>
+      <w:lvlJc w:val="left"/>
+      <w:pPr>
+        <w:tabs>
+          <w:tab w:val="num" w:pos="1440"/>
+        </w:tabs>
+        <w:ind w:left="1440" w:hanging="360"/>
+      </w:pPr>
+      <w:rPr>
+        <w:rFonts w:ascii="Courier New" w:hAnsi="Courier New" w:hint="default"/>
+        <w:sz w:val="20"/>
+      </w:rPr>
+    </w:lvl>
+    <w:lvl w:ilvl="2" w:tentative="1">
+      <w:start w:val="1"/>
+      <w:numFmt w:val="bullet"/>
+      <w:lvlText w:val=""/>
+      <w:lvlJc w:val="left"/>
+      <w:pPr>
+        <w:tabs>
+          <w:tab w:val="num" w:pos="2160"/>
+        </w:tabs>
+        <w:ind w:left="2160" w:hanging="360"/>
+      </w:pPr>
+      <w:rPr>
+        <w:rFonts w:ascii="Wingdings" w:hAnsi="Wingdings" w:hint="default"/>
+        <w:sz w:val="20"/>
+      </w:rPr>
+    </w:lvl>
+    <w:lvl w:ilvl="3" w:tentative="1">
+      <w:start w:val="1"/>
+      <w:numFmt w:val="bullet"/>
+      <w:lvlText w:val=""/>
+      <w:lvlJc w:val="left"/>
+      <w:pPr>
+        <w:tabs>
+          <w:tab w:val="num" w:pos="2880"/>
+        </w:tabs>
+        <w:ind w:left="2880" w:hanging="360"/>
+      </w:pPr>
+      <w:rPr>
+        <w:rFonts w:ascii="Wingdings" w:hAnsi="Wingdings" w:hint="default"/>
+        <w:sz w:val="20"/>
+      </w:rPr>
+    </w:lvl>
+    <w:lvl w:ilvl="4" w:tentative="1">
+      <w:start w:val="1"/>
+      <w:numFmt w:val="bullet"/>
+      <w:lvlText w:val=""/>
+      <w:lvlJc w:val="left"/>
+      <w:pPr>
+        <w:tabs>
+          <w:tab w:val="num" w:pos="3600"/>
+        </w:tabs>
+        <w:ind w:left="3600" w:hanging="360"/>
+      </w:pPr>
+      <w:rPr>
+        <w:rFonts w:ascii="Wingdings" w:hAnsi="Wingdings" w:hint="default"/>
+        <w:sz w:val="20"/>
+      </w:rPr>
+    </w:lvl>
+    <w:lvl w:ilvl="5" w:tentative="1">
+      <w:start w:val="1"/>
+      <w:numFmt w:val="bullet"/>
+      <w:lvlText w:val=""/>
+      <w:lvlJc w:val="left"/>
+      <w:pPr>
+        <w:tabs>
+          <w:tab w:val="num" w:pos="4320"/>
+        </w:tabs>
+        <w:ind w:left="4320" w:hanging="360"/>
+      </w:pPr>
+      <w:rPr>
+        <w:rFonts w:ascii="Wingdings" w:hAnsi="Wingdings" w:hint="default"/>
+        <w:sz w:val="20"/>
+      </w:rPr>
+    </w:lvl>
+    <w:lvl w:ilvl="6" w:tentative="1">
+      <w:start w:val="1"/>
+      <w:numFmt w:val="bullet"/>
+      <w:lvlText w:val=""/>
+      <w:lvlJc w:val="left"/>
+      <w:pPr>
+        <w:tabs>
+          <w:tab w:val="num" w:pos="5040"/>
+        </w:tabs>
+        <w:ind w:left="5040" w:hanging="360"/>
+      </w:pPr>
+      <w:rPr>
+        <w:rFonts w:ascii="Wingdings" w:hAnsi="Wingdings" w:hint="default"/>
+        <w:sz w:val="20"/>
+      </w:rPr>
+    </w:lvl>
+    <w:lvl w:ilvl="7" w:tentative="1">
+      <w:start w:val="1"/>
+      <w:numFmt w:val="bullet"/>
+      <w:lvlText w:val=""/>
+      <w:lvlJc w:val="left"/>
+      <w:pPr>
+        <w:tabs>
+          <w:tab w:val="num" w:pos="5760"/>
+        </w:tabs>
+        <w:ind w:left="5760" w:hanging="360"/>
+      </w:pPr>
+      <w:rPr>
+        <w:rFonts w:ascii="Wingdings" w:hAnsi="Wingdings" w:hint="default"/>
+        <w:sz w:val="20"/>
+      </w:rPr>
+    </w:lvl>
+    <w:lvl w:ilvl="8" w:tentative="1">
+      <w:start w:val="1"/>
+      <w:numFmt w:val="bullet"/>
+      <w:lvlText w:val=""/>
+      <w:lvlJc w:val="left"/>
+      <w:pPr>
+        <w:tabs>
+          <w:tab w:val="num" w:pos="6480"/>
+        </w:tabs>
+        <w:ind w:left="6480" w:hanging="360"/>
+      </w:pPr>
+      <w:rPr>
+        <w:rFonts w:ascii="Wingdings" w:hAnsi="Wingdings" w:hint="default"/>
+        <w:sz w:val="20"/>
+      </w:rPr>
+    </w:lvl>
+  </w:abstractNum>
+  <w:abstractNum w:abstractNumId="14" w15:restartNumberingAfterBreak="0">
     <w:nsid w:val="61571A6F"/>
     <w:multiLevelType w:val="hybridMultilevel"/>
     <w:tmpl w:val="A1002884"/>
@@ -2324,7 +2350,7 @@
       </w:rPr>
     </w:lvl>
   </w:abstractNum>
-  <w:abstractNum w:abstractNumId="14" w15:restartNumberingAfterBreak="0">
+  <w:abstractNum w:abstractNumId="15" w15:restartNumberingAfterBreak="0">
     <w:nsid w:val="65105AF5"/>
     <w:multiLevelType w:val="hybridMultilevel"/>
     <w:tmpl w:val="49FE079A"/>
@@ -2437,7 +2463,7 @@
       </w:rPr>
     </w:lvl>
   </w:abstractNum>
-  <w:abstractNum w:abstractNumId="15" w15:restartNumberingAfterBreak="0">
+  <w:abstractNum w:abstractNumId="16" w15:restartNumberingAfterBreak="0">
     <w:nsid w:val="7D446895"/>
     <w:multiLevelType w:val="hybridMultilevel"/>
     <w:tmpl w:val="CD6A024C"/>
@@ -2614,19 +2640,22 @@
     <w:abstractNumId w:val="0"/>
   </w:num>
   <w:num w:numId="13" w16cid:durableId="540626852">
+    <w:abstractNumId w:val="16"/>
+  </w:num>
+  <w:num w:numId="14" w16cid:durableId="879512463">
     <w:abstractNumId w:val="15"/>
   </w:num>
-  <w:num w:numId="14" w16cid:durableId="879512463">
+  <w:num w:numId="15" w16cid:durableId="119224475">
     <w:abstractNumId w:val="14"/>
-  </w:num>
-  <w:num w:numId="15" w16cid:durableId="119224475">
-    <w:abstractNumId w:val="13"/>
   </w:num>
   <w:num w:numId="16" w16cid:durableId="1572426540">
     <w:abstractNumId w:val="9"/>
   </w:num>
   <w:num w:numId="17" w16cid:durableId="1874421254">
     <w:abstractNumId w:val="10"/>
+  </w:num>
+  <w:num w:numId="18" w16cid:durableId="816726483">
+    <w:abstractNumId w:val="13"/>
   </w:num>
 </w:numbering>
 </file>
@@ -28013,13 +28042,6 @@
     <w:pitch w:val="fixed"/>
     <w:sig w:usb0="E00006FF" w:usb1="0000FCFF" w:usb2="00000001" w:usb3="00000000" w:csb0="0000019F" w:csb1="00000000"/>
   </w:font>
-  <w:font w:name="Arial">
-    <w:panose1 w:val="020B0604020202020204"/>
-    <w:charset w:val="00"/>
-    <w:family w:val="swiss"/>
-    <w:pitch w:val="variable"/>
-    <w:sig w:usb0="E0002EFF" w:usb1="C000785B" w:usb2="00000009" w:usb3="00000000" w:csb0="000001FF" w:csb1="00000000"/>
-  </w:font>
   <w:font w:name="Calibri Light">
     <w:panose1 w:val="020F0302020204030204"/>
     <w:charset w:val="00"/>
@@ -28051,20 +28073,29 @@
     <w:rsid w:val="00085038"/>
     <w:rsid w:val="000A78BB"/>
     <w:rsid w:val="000F2D7D"/>
+    <w:rsid w:val="0011457F"/>
+    <w:rsid w:val="001477AB"/>
+    <w:rsid w:val="00153DE1"/>
     <w:rsid w:val="001A5368"/>
     <w:rsid w:val="00277FB4"/>
+    <w:rsid w:val="003023D5"/>
     <w:rsid w:val="00306698"/>
     <w:rsid w:val="00313A36"/>
+    <w:rsid w:val="00346668"/>
     <w:rsid w:val="003C55C6"/>
     <w:rsid w:val="003C5611"/>
     <w:rsid w:val="003D5589"/>
     <w:rsid w:val="004112AA"/>
     <w:rsid w:val="004B3662"/>
+    <w:rsid w:val="00517F54"/>
     <w:rsid w:val="00541088"/>
     <w:rsid w:val="005A045F"/>
+    <w:rsid w:val="005F3701"/>
     <w:rsid w:val="005F66DE"/>
+    <w:rsid w:val="00610DD0"/>
     <w:rsid w:val="006501C0"/>
     <w:rsid w:val="00667260"/>
+    <w:rsid w:val="00674DDA"/>
     <w:rsid w:val="006C0E8C"/>
     <w:rsid w:val="006F2439"/>
     <w:rsid w:val="0073775B"/>
@@ -28073,6 +28104,7 @@
     <w:rsid w:val="008A1D9F"/>
     <w:rsid w:val="00901772"/>
     <w:rsid w:val="00916A3E"/>
+    <w:rsid w:val="009E2938"/>
     <w:rsid w:val="00A0669C"/>
     <w:rsid w:val="00A2482A"/>
     <w:rsid w:val="00A6599F"/>
@@ -28080,8 +28112,10 @@
     <w:rsid w:val="00AF5012"/>
     <w:rsid w:val="00B0190D"/>
     <w:rsid w:val="00BE1692"/>
+    <w:rsid w:val="00C3112F"/>
     <w:rsid w:val="00CD6648"/>
     <w:rsid w:val="00D34E9A"/>
+    <w:rsid w:val="00DD420F"/>
     <w:rsid w:val="00E81DFC"/>
     <w:rsid w:val="00EA7B0C"/>
     <w:rsid w:val="00F67BA8"/>
@@ -28832,12 +28866,7 @@
 </file>
 
 <file path=customXml/item3.xml><?xml version="1.0" encoding="utf-8"?>
-<?mso-contentType ?>
-<FormTemplates xmlns="http://schemas.microsoft.com/sharepoint/v3/contenttype/forms">
-  <Display>DocumentLibraryForm</Display>
-  <Edit>DocumentLibraryForm</Edit>
-  <New>DocumentLibraryForm</New>
-</FormTemplates>
+<b:Sources xmlns:b="http://schemas.openxmlformats.org/officeDocument/2006/bibliography" xmlns="http://schemas.openxmlformats.org/officeDocument/2006/bibliography" SelectedStyle="\APASixthEditionOfficeOnline.xsl" StyleName="APA" Version="6"/>
 </file>
 
 <file path=customXml/item4.xml><?xml version="1.0" encoding="utf-8"?>
@@ -29141,7 +29170,12 @@
 </file>
 
 <file path=customXml/item5.xml><?xml version="1.0" encoding="utf-8"?>
-<b:Sources xmlns:b="http://schemas.openxmlformats.org/officeDocument/2006/bibliography" xmlns="http://schemas.openxmlformats.org/officeDocument/2006/bibliography" SelectedStyle="\APASixthEditionOfficeOnline.xsl" StyleName="APA" Version="6"/>
+<?mso-contentType ?>
+<FormTemplates xmlns="http://schemas.microsoft.com/sharepoint/v3/contenttype/forms">
+  <Display>DocumentLibraryForm</Display>
+  <Edit>DocumentLibraryForm</Edit>
+  <New>DocumentLibraryForm</New>
+</FormTemplates>
 </file>
 
 <file path=customXml/itemProps1.xml><?xml version="1.0" encoding="utf-8"?>
@@ -29165,9 +29199,9 @@
 </file>
 
 <file path=customXml/itemProps3.xml><?xml version="1.0" encoding="utf-8"?>
-<ds:datastoreItem xmlns:ds="http://schemas.openxmlformats.org/officeDocument/2006/customXml" ds:itemID="{C46CC5C6-3F92-4B45-A734-14781679EE84}">
+<ds:datastoreItem xmlns:ds="http://schemas.openxmlformats.org/officeDocument/2006/customXml" ds:itemID="{90A072D3-1E8C-4A55-9BC5-A78E612D01AC}">
   <ds:schemaRefs>
-    <ds:schemaRef ds:uri="http://schemas.microsoft.com/sharepoint/v3/contenttype/forms"/>
+    <ds:schemaRef ds:uri="http://schemas.openxmlformats.org/officeDocument/2006/bibliography"/>
   </ds:schemaRefs>
 </ds:datastoreItem>
 </file>
@@ -29194,9 +29228,9 @@
 </file>
 
 <file path=customXml/itemProps5.xml><?xml version="1.0" encoding="utf-8"?>
-<ds:datastoreItem xmlns:ds="http://schemas.openxmlformats.org/officeDocument/2006/customXml" ds:itemID="{90A072D3-1E8C-4A55-9BC5-A78E612D01AC}">
+<ds:datastoreItem xmlns:ds="http://schemas.openxmlformats.org/officeDocument/2006/customXml" ds:itemID="{C46CC5C6-3F92-4B45-A734-14781679EE84}">
   <ds:schemaRefs>
-    <ds:schemaRef ds:uri="http://schemas.openxmlformats.org/officeDocument/2006/bibliography"/>
+    <ds:schemaRef ds:uri="http://schemas.microsoft.com/sharepoint/v3/contenttype/forms"/>
   </ds:schemaRefs>
 </ds:datastoreItem>
 </file>

</xml_diff>